<commit_message>
commit webmvc / home editing iPhone / adding and editing
</commit_message>
<xml_diff>
--- a/website/word main/Bao-Cao-TTCS-Ha Minh Duc CNTTK18E.docx
+++ b/website/word main/Bao-Cao-TTCS-Ha Minh Duc CNTTK18E.docx
@@ -4,8 +4,8 @@
   <w:body>
     <w:bookmarkStart w:id="0" w:name="_Hlk97736244" w:displacedByCustomXml="next"/>
     <w:bookmarkEnd w:id="0" w:displacedByCustomXml="next"/>
-    <w:bookmarkStart w:id="1" w:name="_Toc83838230" w:displacedByCustomXml="next"/>
-    <w:bookmarkStart w:id="2" w:name="_Toc69049891" w:displacedByCustomXml="next"/>
+    <w:bookmarkStart w:id="1" w:name="_Toc69049891" w:displacedByCustomXml="next"/>
+    <w:bookmarkStart w:id="2" w:name="_Toc83838230" w:displacedByCustomXml="next"/>
     <w:sdt>
       <w:sdtPr>
         <w:rPr>
@@ -305,7 +305,7 @@
               <w:tab w:val="left" w:pos="6300"/>
             </w:tabs>
             <w:spacing w:before="80" w:after="80" w:line="360" w:lineRule="auto"/>
-            <w:ind w:firstLine="1276"/>
+            <w:ind w:left="1276"/>
             <w:jc w:val="center"/>
             <w:rPr>
               <w:rFonts w:cs="Times New Roman"/>
@@ -331,7 +331,7 @@
               <w:sz w:val="26"/>
               <w:szCs w:val="26"/>
             </w:rPr>
-            <w:t xml:space="preserve">: </w:t>
+            <w:t>:</w:t>
           </w:r>
           <w:r>
             <w:rPr>
@@ -340,17 +340,7 @@
               <w:sz w:val="26"/>
               <w:szCs w:val="26"/>
             </w:rPr>
-            <w:t xml:space="preserve">Tìm </w:t>
-          </w:r>
-          <w:r>
-            <w:rPr>
-              <w:rFonts w:cs="Times New Roman"/>
-              <w:b/>
-              <w:sz w:val="26"/>
-              <w:szCs w:val="26"/>
-              <w:lang w:val="vi-VN"/>
-            </w:rPr>
-            <w:t>hiểu về ngôn ngữ PHP và MySQ</w:t>
+            <w:t xml:space="preserve"> </w:t>
           </w:r>
           <w:r>
             <w:rPr>
@@ -359,7 +349,7 @@
               <w:sz w:val="26"/>
               <w:szCs w:val="26"/>
             </w:rPr>
-            <w:t>L</w:t>
+            <w:t>Tìm hiểu về ngôn ngữ PHP và MySQL, ứng dụng xây dựng Demo website giới thiệu sản phẩm cho công ty điện thoại Hoàng Anh</w:t>
           </w:r>
         </w:p>
         <w:p>
@@ -439,7 +429,29 @@
               <w:sz w:val="26"/>
               <w:szCs w:val="26"/>
             </w:rPr>
-            <w:t>Giáo viên hướng dẫn :   cô Đinh Khánh Linh – khoa CNTT</w:t>
+            <w:t>Giáo viên hướng dẫn :</w:t>
+          </w:r>
+          <w:r>
+            <w:rPr>
+              <w:rFonts w:cs="Times New Roman"/>
+              <w:b/>
+              <w:i/>
+              <w:iCs/>
+              <w:sz w:val="26"/>
+              <w:szCs w:val="26"/>
+            </w:rPr>
+            <w:t xml:space="preserve"> </w:t>
+          </w:r>
+          <w:r>
+            <w:rPr>
+              <w:rFonts w:cs="Times New Roman"/>
+              <w:b/>
+              <w:i/>
+              <w:iCs/>
+              <w:sz w:val="26"/>
+              <w:szCs w:val="26"/>
+            </w:rPr>
+            <w:t>Đinh Khánh Linh – khoa CNTT</w:t>
           </w:r>
         </w:p>
         <w:p>
@@ -4028,7 +4040,23 @@
           <w:szCs w:val="26"/>
           <w:lang w:eastAsia="x-none"/>
         </w:rPr>
-        <w:t>Xin chân thành cảm ơn các quý thầy cô trong bộ môn Công nghệ thông tin trong thời gian qua đã truyền  đạt và trang bị cho em kiến thức giúp em hoàn thành tốt đề tài môn thực tập cơ sở.</w:t>
+        <w:t xml:space="preserve">Xin chân thành cảm ơn các quý thầy cô trong </w:t>
+      </w:r>
+      <w:r>
+        <w:rPr>
+          <w:sz w:val="26"/>
+          <w:szCs w:val="26"/>
+          <w:lang w:eastAsia="x-none"/>
+        </w:rPr>
+        <w:t>khoa</w:t>
+      </w:r>
+      <w:r>
+        <w:rPr>
+          <w:sz w:val="26"/>
+          <w:szCs w:val="26"/>
+          <w:lang w:eastAsia="x-none"/>
+        </w:rPr>
+        <w:t xml:space="preserve"> Công nghệ thông tin trong thời gian qua đã truyền  đạt và trang bị cho em kiến thức giúp em hoàn thành tốt đề tài môn thực tập cơ sở.</w:t>
       </w:r>
     </w:p>
     <w:p>
@@ -4046,7 +4074,39 @@
           <w:szCs w:val="26"/>
           <w:lang w:eastAsia="x-none"/>
         </w:rPr>
-        <w:t>Cuối cùng, tôi xin gửi lời cảm ơn chân thành đến tất cả bạn bè đã giúp đỡ, động viên tôi trong suốt quá trình học tập và hoàn thành đề tài.</w:t>
+        <w:t xml:space="preserve">Cuối cùng, </w:t>
+      </w:r>
+      <w:r>
+        <w:rPr>
+          <w:sz w:val="26"/>
+          <w:szCs w:val="26"/>
+          <w:lang w:eastAsia="x-none"/>
+        </w:rPr>
+        <w:t>em</w:t>
+      </w:r>
+      <w:r>
+        <w:rPr>
+          <w:sz w:val="26"/>
+          <w:szCs w:val="26"/>
+          <w:lang w:eastAsia="x-none"/>
+        </w:rPr>
+        <w:t xml:space="preserve"> xin gửi lời cảm ơn chân thành đến tất cả bạn bè đã giúp đỡ, động viên </w:t>
+      </w:r>
+      <w:r>
+        <w:rPr>
+          <w:sz w:val="26"/>
+          <w:szCs w:val="26"/>
+          <w:lang w:eastAsia="x-none"/>
+        </w:rPr>
+        <w:t xml:space="preserve">em </w:t>
+      </w:r>
+      <w:r>
+        <w:rPr>
+          <w:sz w:val="26"/>
+          <w:szCs w:val="26"/>
+          <w:lang w:eastAsia="x-none"/>
+        </w:rPr>
+        <w:t>trong suốt quá trình học tập và hoàn thành đề tài.</w:t>
       </w:r>
     </w:p>
     <w:p>
@@ -4288,9 +4348,33 @@
           <w:sz w:val="26"/>
           <w:szCs w:val="26"/>
         </w:rPr>
-        <w:t>CƠ SỞ LÝ THUYẾT</w:t>
+        <w:t>CƠ SỞ</w:t>
+      </w:r>
+      <w:r>
+        <w:rPr>
+          <w:rFonts w:cs="Times New Roman"/>
+          <w:sz w:val="26"/>
+          <w:szCs w:val="26"/>
+        </w:rPr>
+        <w:t>,</w:t>
+      </w:r>
+      <w:r>
+        <w:rPr>
+          <w:rFonts w:cs="Times New Roman"/>
+          <w:sz w:val="26"/>
+          <w:szCs w:val="26"/>
+        </w:rPr>
+        <w:t xml:space="preserve"> LÝ THUYẾ</w:t>
       </w:r>
       <w:bookmarkEnd w:id="7"/>
+      <w:r>
+        <w:rPr>
+          <w:rFonts w:cs="Times New Roman"/>
+          <w:sz w:val="26"/>
+          <w:szCs w:val="26"/>
+        </w:rPr>
+        <w:t>T</w:t>
+      </w:r>
     </w:p>
     <w:p>
       <w:pPr>
@@ -9125,7 +9209,23 @@
           <w:szCs w:val="26"/>
         </w:rPr>
         <w:tab/>
-        <w:t xml:space="preserve">Dĩ nhiên kiến thức về html còn nhiều và chúng ta cần đi xa hơn rất nhiều , nhưng chúng tôi muốn nhấn mạnh tới các bạn rằng chỉ đó thôi cũng đủ làm nền tảng để các bạn thiết kế web và đi xa hơn nữa về lập trình web . </w:t>
+        <w:t xml:space="preserve">Dĩ nhiên kiến thức về html còn nhiều và chúng ta cần đi xa hơn rất nhiều , nhưng </w:t>
+      </w:r>
+      <w:r>
+        <w:rPr>
+          <w:rFonts w:cs="Times New Roman"/>
+          <w:sz w:val="26"/>
+          <w:szCs w:val="26"/>
+        </w:rPr>
+        <w:t>vì em</w:t>
+      </w:r>
+      <w:r>
+        <w:rPr>
+          <w:rFonts w:cs="Times New Roman"/>
+          <w:sz w:val="26"/>
+          <w:szCs w:val="26"/>
+        </w:rPr>
+        <w:t xml:space="preserve"> muốn nhấn mạnh tới các bạn rằng chỉ đó thôi cũng đủ làm nền tảng để các bạn thiết kế web và đi xa hơn nữa về lập trình web . </w:t>
       </w:r>
     </w:p>
     <w:p>
@@ -9150,32 +9250,23 @@
           <w:szCs w:val="26"/>
         </w:rPr>
         <w:tab/>
-        <w:t xml:space="preserve">Chúng tôi không muốn giới thiệu đầy đủ kiến thức về 1 nền tảng sẽ khiến các bạn mới lập trình trở nên chóng mặt với đống kiến thức , không biết học xong ứng dụng được vào đâu và như thế nào .Mà phần lớn tập chung vào cơ sở lý thuyết rồi đi vào xây dựng ứng dụng thực tế trên nền tảng kiến thức đã học . </w:t>
-      </w:r>
-    </w:p>
-    <w:p>
-      <w:pPr>
-        <w:pStyle w:val="ListParagraph"/>
-        <w:tabs>
-          <w:tab w:val="left" w:pos="709"/>
-        </w:tabs>
-        <w:spacing w:after="0" w:line="360" w:lineRule="auto"/>
-        <w:ind w:left="0" w:right="49"/>
-        <w:jc w:val="both"/>
-        <w:rPr>
-          <w:rFonts w:cs="Times New Roman"/>
-          <w:sz w:val="26"/>
-          <w:szCs w:val="26"/>
-        </w:rPr>
-      </w:pPr>
-      <w:r>
-        <w:rPr>
-          <w:rFonts w:cs="Times New Roman"/>
-          <w:sz w:val="26"/>
-          <w:szCs w:val="26"/>
-        </w:rPr>
-        <w:tab/>
-        <w:t>Mục tiêu của chúng tôi là cung cấp các kiến thức nền tảng để các bạn có thể viết lên được các ứng dụng thực tế .Khi xây dựng các ứng dụng phức tạp , các bạn dựa vào nền tảng đã học để có thể tự học và tiếp thu các công nghệ mới .Trong thể giới lập trình IT thì việc thay đổi công nghệ và nên tảng là việc thường xuyên .Vì thể khả năng tự học đóng vai trò quan trọng hơn là đi chi tiết vào 1 nội dung.Chúng ta cần phải thường xuyên cập nhật công nghệ để giải quyết các vấn đề mắc phải trong phát triển ứng dụng .</w:t>
+        <w:t xml:space="preserve">Mục tiêu của </w:t>
+      </w:r>
+      <w:r>
+        <w:rPr>
+          <w:rFonts w:cs="Times New Roman"/>
+          <w:sz w:val="26"/>
+          <w:szCs w:val="26"/>
+        </w:rPr>
+        <w:t xml:space="preserve">em </w:t>
+      </w:r>
+      <w:r>
+        <w:rPr>
+          <w:rFonts w:cs="Times New Roman"/>
+          <w:sz w:val="26"/>
+          <w:szCs w:val="26"/>
+        </w:rPr>
+        <w:t>là cung cấp các kiến thức nền tảng để các bạn có thể viết lên được các ứng dụng thực tế .Khi xây dựng các ứng dụng phức tạp , các bạn dựa vào nền tảng đã học để có thể tự học và tiếp thu các công nghệ mới .Trong thể giới lập trình IT thì việc thay đổi công nghệ và nên tảng là việc thường xuyên .Vì thể khả năng tự học đóng vai trò quan trọng hơn là đi chi tiết vào 1 nội dung.Chúng ta cần phải thường xuyên cập nhật công nghệ để giải quyết các vấn đề mắc phải trong phát triển ứng dụng .</w:t>
       </w:r>
     </w:p>
     <w:p>
@@ -9402,7 +9493,6 @@
           <w:sz w:val="26"/>
           <w:szCs w:val="26"/>
         </w:rPr>
-        <w:lastRenderedPageBreak/>
         <w:t>Class</w:t>
       </w:r>
     </w:p>
@@ -9495,6 +9585,7 @@
           <w:sz w:val="26"/>
           <w:szCs w:val="26"/>
         </w:rPr>
+        <w:lastRenderedPageBreak/>
         <w:t>khi muốn nhiều đối tượng có chung 1 định dạng thì dùng class</w:t>
       </w:r>
     </w:p>
@@ -9619,7 +9710,7 @@
           <w:sz w:val="26"/>
           <w:szCs w:val="26"/>
         </w:rPr>
-        <w:t xml:space="preserve">MySQL là cơ sở dữ có trình giao diện trên Windows hay Linux, cho phép người sử dụng có thể thao tác các hành động liên quan đến nó </w:t>
+        <w:t>MySQL là cơ sở dữ có trình giao diện trên Windows hay Linux, cho phép người sử dụng có thể thao tác các hành động liên quan đến nó</w:t>
       </w:r>
       <w:r>
         <w:rPr>
@@ -9774,7 +9865,6 @@
           <w:sz w:val="26"/>
           <w:szCs w:val="26"/>
         </w:rPr>
-        <w:lastRenderedPageBreak/>
         <w:t>Tổ chức: Tổ chức cơ sở dữ liệu phụ thuộc vào mo hình cơ sở dữ liệu, phân tích và thiết kế cơ sở dữ liệu tức là tổ chức cơ sở dữ liệu phụ thuộc vào đặc điểm riêng của từng ứng dụng. Tuy nhiên khi tổ chức cơ sở dữ liệu cần phải tuân theo một số tiêu chuẩn của hệ thống cơ sở dữ liệu nnhằm tăng tính tối ưu khi truy cập và xử lí.</w:t>
       </w:r>
       <w:bookmarkStart w:id="74" w:name="page20"/>
@@ -9802,6 +9892,7 @@
           <w:sz w:val="26"/>
           <w:szCs w:val="26"/>
         </w:rPr>
+        <w:lastRenderedPageBreak/>
         <w:tab/>
         <w:t>Xử lí: Tùy vào nhu cầu tính toán và truy vấn cơ sở dữ liệu với các mục đích khác nhau, cần phải sử dụng các phát biểu truy vấn cùng các phép toán, phát biểu của cơ sở dữ liệu để xuất ra kết quả như yêu cầu. Để thao tác hay xử lí dữ liệu bên trong chính cơ sở dữ liệu ta sử dụng các ngôn ngữ lập trình như:PHP, C++, Java, Visual Basic,...</w:t>
       </w:r>
@@ -10053,6 +10144,7 @@
           <w:sz w:val="26"/>
           <w:szCs w:val="26"/>
         </w:rPr>
+        <w:lastRenderedPageBreak/>
         <w:t>CHƯƠNG II: PHÂN TÍCH THIẾT KẾ HỆ THỐNG</w:t>
       </w:r>
       <w:bookmarkEnd w:id="75"/>
@@ -10523,7 +10615,6 @@
           <w:szCs w:val="26"/>
           <w:lang w:val="vi-VN"/>
         </w:rPr>
-        <w:lastRenderedPageBreak/>
         <w:t>Người dùng vẫn có thể quay trở lại trang sản phẩm để xem và chọn tiếp, các sản phẩm đã chọn sẽ được lưu vào trong giỏ hàng.</w:t>
       </w:r>
     </w:p>
@@ -10576,6 +10667,7 @@
           <w:szCs w:val="26"/>
           <w:lang w:val="vi-VN"/>
         </w:rPr>
+        <w:lastRenderedPageBreak/>
         <w:t xml:space="preserve">Nếu đã quyết định mua các sản phẩm trong giỏ hàng thì người dùng </w:t>
       </w:r>
       <w:r>
@@ -11214,7 +11306,6 @@
           <w:szCs w:val="26"/>
           <w:lang w:val="vi-VN"/>
         </w:rPr>
-        <w:lastRenderedPageBreak/>
         <w:t>Để có thể vừa quảng cáo, bán hàng và giới thiệu sản phẩm của cửa hàng trên mạng thì website cần có các phần như:</w:t>
       </w:r>
     </w:p>
@@ -11290,6 +11381,7 @@
           <w:sz w:val="26"/>
           <w:szCs w:val="26"/>
         </w:rPr>
+        <w:lastRenderedPageBreak/>
         <w:t>Phải có một giao diện thân thiện dễ sử dụng.</w:t>
       </w:r>
     </w:p>
@@ -11918,7 +12010,6 @@
           <w:sz w:val="26"/>
           <w:szCs w:val="26"/>
         </w:rPr>
-        <w:lastRenderedPageBreak/>
         <w:t xml:space="preserve">Apache 2 </w:t>
       </w:r>
       <w:r>
@@ -12110,6 +12201,7 @@
           <w:sz w:val="26"/>
           <w:szCs w:val="26"/>
         </w:rPr>
+        <w:lastRenderedPageBreak/>
         <w:t>Và các tính năng chuyên sâu khác...</w:t>
       </w:r>
     </w:p>
@@ -17882,19 +17974,32 @@
           <w:lang w:eastAsia="vi-VN"/>
         </w:rPr>
       </w:pPr>
-      <w:r>
-        <w:rPr>
-          <w:rFonts w:cs="Times New Roman"/>
-          <w:noProof/>
+    </w:p>
+    <w:p>
+      <w:pPr>
+        <w:rPr>
+          <w:rFonts w:cs="Times New Roman"/>
+          <w:b/>
+          <w:bCs/>
           <w:sz w:val="26"/>
           <w:szCs w:val="26"/>
           <w:lang w:eastAsia="vi-VN"/>
         </w:rPr>
+      </w:pPr>
+      <w:r>
+        <w:rPr>
+          <w:rFonts w:cs="Times New Roman"/>
+          <w:b/>
+          <w:bCs/>
+          <w:sz w:val="26"/>
+          <w:szCs w:val="26"/>
+          <w:lang w:eastAsia="vi-VN"/>
+        </w:rPr>
         <w:drawing>
-          <wp:inline distT="0" distB="0" distL="0" distR="0" wp14:anchorId="74DE3AB7" wp14:editId="77AB4880">
-            <wp:extent cx="5972175" cy="2844165"/>
-            <wp:effectExtent l="0" t="0" r="9525" b="0"/>
-            <wp:docPr id="35" name="Picture 35"/>
+          <wp:inline distT="0" distB="0" distL="0" distR="0" wp14:anchorId="3C6481E9" wp14:editId="2B0E915D">
+            <wp:extent cx="5972175" cy="2988945"/>
+            <wp:effectExtent l="0" t="0" r="9525" b="1905"/>
+            <wp:docPr id="40" name="Picture 40"/>
             <wp:cNvGraphicFramePr>
               <a:graphicFrameLocks xmlns:a="http://schemas.openxmlformats.org/drawingml/2006/main" noChangeAspect="1"/>
             </wp:cNvGraphicFramePr>
@@ -17902,17 +18007,11 @@
               <a:graphicData uri="http://schemas.openxmlformats.org/drawingml/2006/picture">
                 <pic:pic xmlns:pic="http://schemas.openxmlformats.org/drawingml/2006/picture">
                   <pic:nvPicPr>
-                    <pic:cNvPr id="35" name="Picture 35"/>
+                    <pic:cNvPr id="1" name=""/>
                     <pic:cNvPicPr/>
                   </pic:nvPicPr>
                   <pic:blipFill>
-                    <a:blip r:embed="rId19" cstate="print">
-                      <a:extLst>
-                        <a:ext uri="{28A0092B-C50C-407E-A947-70E740481C1C}">
-                          <a14:useLocalDpi xmlns:a14="http://schemas.microsoft.com/office/drawing/2010/main" val="0"/>
-                        </a:ext>
-                      </a:extLst>
-                    </a:blip>
+                    <a:blip r:embed="rId19"/>
                     <a:stretch>
                       <a:fillRect/>
                     </a:stretch>
@@ -17920,7 +18019,7 @@
                   <pic:spPr>
                     <a:xfrm>
                       <a:off x="0" y="0"/>
-                      <a:ext cx="5972175" cy="2844165"/>
+                      <a:ext cx="5972175" cy="2988945"/>
                     </a:xfrm>
                     <a:prstGeom prst="rect">
                       <a:avLst/>
@@ -18009,17 +18108,16 @@
       <w:r>
         <w:rPr>
           <w:rFonts w:cs="Times New Roman"/>
-          <w:noProof/>
           <w:sz w:val="26"/>
           <w:szCs w:val="26"/>
           <w:lang w:eastAsia="vi-VN"/>
         </w:rPr>
         <w:lastRenderedPageBreak/>
         <w:drawing>
-          <wp:inline distT="0" distB="0" distL="0" distR="0" wp14:anchorId="1E08E1EE" wp14:editId="6846CF4D">
-            <wp:extent cx="5972175" cy="2855595"/>
-            <wp:effectExtent l="0" t="0" r="9525" b="1905"/>
-            <wp:docPr id="36" name="Picture 36"/>
+          <wp:inline distT="0" distB="0" distL="0" distR="0" wp14:anchorId="0E9D7975" wp14:editId="6AFD0498">
+            <wp:extent cx="5972175" cy="2803525"/>
+            <wp:effectExtent l="0" t="0" r="9525" b="0"/>
+            <wp:docPr id="41" name="Picture 41"/>
             <wp:cNvGraphicFramePr>
               <a:graphicFrameLocks xmlns:a="http://schemas.openxmlformats.org/drawingml/2006/main" noChangeAspect="1"/>
             </wp:cNvGraphicFramePr>
@@ -18027,17 +18125,11 @@
               <a:graphicData uri="http://schemas.openxmlformats.org/drawingml/2006/picture">
                 <pic:pic xmlns:pic="http://schemas.openxmlformats.org/drawingml/2006/picture">
                   <pic:nvPicPr>
-                    <pic:cNvPr id="36" name="Picture 36"/>
+                    <pic:cNvPr id="1" name=""/>
                     <pic:cNvPicPr/>
                   </pic:nvPicPr>
                   <pic:blipFill>
-                    <a:blip r:embed="rId20" cstate="print">
-                      <a:extLst>
-                        <a:ext uri="{28A0092B-C50C-407E-A947-70E740481C1C}">
-                          <a14:useLocalDpi xmlns:a14="http://schemas.microsoft.com/office/drawing/2010/main" val="0"/>
-                        </a:ext>
-                      </a:extLst>
-                    </a:blip>
+                    <a:blip r:embed="rId20"/>
                     <a:stretch>
                       <a:fillRect/>
                     </a:stretch>
@@ -18045,7 +18137,7 @@
                   <pic:spPr>
                     <a:xfrm>
                       <a:off x="0" y="0"/>
-                      <a:ext cx="5972175" cy="2855595"/>
+                      <a:ext cx="5972175" cy="2803525"/>
                     </a:xfrm>
                     <a:prstGeom prst="rect">
                       <a:avLst/>
@@ -18128,7 +18220,7 @@
           <w:szCs w:val="26"/>
           <w:lang w:eastAsia="vi-VN"/>
         </w:rPr>
-        <w:t>3.1.</w:t>
+        <w:t xml:space="preserve">3.2. Giao diện cho </w:t>
       </w:r>
       <w:r>
         <w:rPr>
@@ -18137,71 +18229,37 @@
           <w:szCs w:val="26"/>
           <w:lang w:eastAsia="vi-VN"/>
         </w:rPr>
-        <w:t>3</w:t>
-      </w:r>
-      <w:r>
+        <w:t>Admin</w:t>
+      </w:r>
+    </w:p>
+    <w:p>
+      <w:pPr>
         <w:rPr>
           <w:rFonts w:cs="Times New Roman"/>
           <w:sz w:val="26"/>
           <w:szCs w:val="26"/>
           <w:lang w:eastAsia="vi-VN"/>
         </w:rPr>
-        <w:t>. Giao diện tương tác</w:t>
-      </w:r>
-    </w:p>
-    <w:p>
-      <w:pPr>
-        <w:jc w:val="center"/>
-        <w:rPr>
-          <w:rFonts w:cs="Times New Roman"/>
-          <w:i/>
-          <w:iCs/>
+      </w:pPr>
+      <w:r>
+        <w:rPr>
+          <w:rFonts w:cs="Times New Roman"/>
           <w:sz w:val="26"/>
           <w:szCs w:val="26"/>
           <w:lang w:eastAsia="vi-VN"/>
         </w:rPr>
-      </w:pPr>
-      <w:r>
-        <w:rPr>
-          <w:rFonts w:cs="Times New Roman"/>
-          <w:i/>
-          <w:iCs/>
-          <w:sz w:val="26"/>
-          <w:szCs w:val="26"/>
-        </w:rPr>
-        <w:t>Hình 3.</w:t>
-      </w:r>
-      <w:r>
-        <w:rPr>
-          <w:rFonts w:cs="Times New Roman"/>
-          <w:i/>
-          <w:iCs/>
-          <w:sz w:val="26"/>
-          <w:szCs w:val="26"/>
-        </w:rPr>
-        <w:t>6</w:t>
-      </w:r>
-      <w:r>
-        <w:rPr>
-          <w:rFonts w:cs="Times New Roman"/>
-          <w:i/>
-          <w:iCs/>
-          <w:sz w:val="26"/>
-          <w:szCs w:val="26"/>
-        </w:rPr>
-        <w:t xml:space="preserve">: </w:t>
-      </w:r>
-      <w:r>
-        <w:rPr>
-          <w:rFonts w:cs="Times New Roman"/>
-          <w:i/>
-          <w:iCs/>
+        <w:t>3.2.1. Giao diện đăng nhập</w:t>
+      </w:r>
+    </w:p>
+    <w:p>
+      <w:pPr>
+        <w:rPr>
+          <w:rFonts w:cs="Times New Roman"/>
           <w:sz w:val="26"/>
           <w:szCs w:val="26"/>
           <w:lang w:eastAsia="vi-VN"/>
         </w:rPr>
-        <w:t>Giao diện tương tác</w:t>
-      </w:r>
+      </w:pPr>
     </w:p>
     <w:p>
       <w:pPr>
@@ -18214,267 +18272,13 @@
       </w:pPr>
       <w:r>
         <w:rPr>
-          <w:rFonts w:cs="Times New Roman"/>
-          <w:sz w:val="26"/>
-          <w:szCs w:val="26"/>
-          <w:lang w:eastAsia="vi-VN"/>
-        </w:rPr>
-        <w:t>3.1.</w:t>
-      </w:r>
-      <w:r>
-        <w:rPr>
-          <w:rFonts w:cs="Times New Roman"/>
-          <w:sz w:val="26"/>
-          <w:szCs w:val="26"/>
-          <w:lang w:eastAsia="vi-VN"/>
-        </w:rPr>
-        <w:t>4</w:t>
-      </w:r>
-      <w:r>
-        <w:rPr>
-          <w:rFonts w:cs="Times New Roman"/>
-          <w:sz w:val="26"/>
-          <w:szCs w:val="26"/>
-          <w:lang w:eastAsia="vi-VN"/>
-        </w:rPr>
-        <w:t>. Giao diện giỏ hàng</w:t>
-      </w:r>
-    </w:p>
-    <w:p>
-      <w:pPr>
-        <w:jc w:val="center"/>
-        <w:rPr>
-          <w:rFonts w:cs="Times New Roman"/>
-          <w:i/>
-          <w:iCs/>
-          <w:sz w:val="26"/>
-          <w:szCs w:val="26"/>
-          <w:lang w:eastAsia="vi-VN"/>
-        </w:rPr>
-      </w:pPr>
-      <w:r>
-        <w:rPr>
-          <w:rFonts w:cs="Times New Roman"/>
-          <w:i/>
-          <w:iCs/>
-          <w:sz w:val="26"/>
-          <w:szCs w:val="26"/>
-        </w:rPr>
-        <w:t>Hình 3.</w:t>
-      </w:r>
-      <w:r>
-        <w:rPr>
-          <w:rFonts w:cs="Times New Roman"/>
-          <w:i/>
-          <w:iCs/>
-          <w:sz w:val="26"/>
-          <w:szCs w:val="26"/>
-        </w:rPr>
-        <w:t>7</w:t>
-      </w:r>
-      <w:r>
-        <w:rPr>
-          <w:rFonts w:cs="Times New Roman"/>
-          <w:i/>
-          <w:iCs/>
-          <w:sz w:val="26"/>
-          <w:szCs w:val="26"/>
-        </w:rPr>
-        <w:t xml:space="preserve">: </w:t>
-      </w:r>
-      <w:r>
-        <w:rPr>
-          <w:rFonts w:cs="Times New Roman"/>
-          <w:i/>
-          <w:iCs/>
-          <w:sz w:val="26"/>
-          <w:szCs w:val="26"/>
-          <w:lang w:eastAsia="vi-VN"/>
-        </w:rPr>
-        <w:t>Giao diện giỏ hàng</w:t>
-      </w:r>
-    </w:p>
-    <w:p>
-      <w:pPr>
-        <w:rPr>
-          <w:rFonts w:cs="Times New Roman"/>
-          <w:sz w:val="26"/>
-          <w:szCs w:val="26"/>
-          <w:lang w:eastAsia="vi-VN"/>
-        </w:rPr>
-      </w:pPr>
-      <w:r>
-        <w:rPr>
-          <w:rFonts w:cs="Times New Roman"/>
-          <w:sz w:val="26"/>
-          <w:szCs w:val="26"/>
-          <w:lang w:eastAsia="vi-VN"/>
-        </w:rPr>
-        <w:t>3.1.</w:t>
-      </w:r>
-      <w:r>
-        <w:rPr>
-          <w:rFonts w:cs="Times New Roman"/>
-          <w:sz w:val="26"/>
-          <w:szCs w:val="26"/>
-          <w:lang w:eastAsia="vi-VN"/>
-        </w:rPr>
-        <w:t>5</w:t>
-      </w:r>
-      <w:r>
-        <w:rPr>
-          <w:rFonts w:cs="Times New Roman"/>
-          <w:sz w:val="26"/>
-          <w:szCs w:val="26"/>
-          <w:lang w:eastAsia="vi-VN"/>
-        </w:rPr>
-        <w:t>. Giao diện đặt mua và thanh toán</w:t>
-      </w:r>
-    </w:p>
-    <w:p>
-      <w:pPr>
-        <w:rPr>
-          <w:rFonts w:cs="Times New Roman"/>
-          <w:sz w:val="26"/>
-          <w:szCs w:val="26"/>
-          <w:lang w:eastAsia="vi-VN"/>
-        </w:rPr>
-      </w:pPr>
-    </w:p>
-    <w:p>
-      <w:pPr>
-        <w:jc w:val="center"/>
-        <w:rPr>
-          <w:rFonts w:cs="Times New Roman"/>
-          <w:i/>
-          <w:iCs/>
-          <w:sz w:val="26"/>
-          <w:szCs w:val="26"/>
-          <w:lang w:eastAsia="vi-VN"/>
-        </w:rPr>
-      </w:pPr>
-      <w:r>
-        <w:rPr>
-          <w:rFonts w:cs="Times New Roman"/>
-          <w:i/>
-          <w:iCs/>
-          <w:sz w:val="26"/>
-          <w:szCs w:val="26"/>
-        </w:rPr>
-        <w:t>Hình 3.</w:t>
-      </w:r>
-      <w:r>
-        <w:rPr>
-          <w:rFonts w:cs="Times New Roman"/>
-          <w:i/>
-          <w:iCs/>
-          <w:sz w:val="26"/>
-          <w:szCs w:val="26"/>
-        </w:rPr>
-        <w:t>8</w:t>
-      </w:r>
-      <w:r>
-        <w:rPr>
-          <w:rFonts w:cs="Times New Roman"/>
-          <w:i/>
-          <w:iCs/>
-          <w:sz w:val="26"/>
-          <w:szCs w:val="26"/>
-        </w:rPr>
-        <w:t xml:space="preserve">: </w:t>
-      </w:r>
-      <w:r>
-        <w:rPr>
-          <w:rFonts w:cs="Times New Roman"/>
-          <w:i/>
-          <w:iCs/>
-          <w:sz w:val="26"/>
-          <w:szCs w:val="26"/>
-          <w:lang w:eastAsia="vi-VN"/>
-        </w:rPr>
-        <w:t>Giao diện đặt mua và thanh toán</w:t>
-      </w:r>
-    </w:p>
-    <w:p>
-      <w:pPr>
-        <w:rPr>
-          <w:rFonts w:cs="Times New Roman"/>
-          <w:sz w:val="26"/>
-          <w:szCs w:val="26"/>
-          <w:lang w:eastAsia="vi-VN"/>
-        </w:rPr>
-      </w:pPr>
-    </w:p>
-    <w:p>
-      <w:pPr>
-        <w:rPr>
-          <w:rFonts w:cs="Times New Roman"/>
-          <w:sz w:val="26"/>
-          <w:szCs w:val="26"/>
-          <w:lang w:eastAsia="vi-VN"/>
-        </w:rPr>
-      </w:pPr>
-      <w:r>
-        <w:rPr>
-          <w:rFonts w:cs="Times New Roman"/>
-          <w:sz w:val="26"/>
-          <w:szCs w:val="26"/>
-          <w:lang w:eastAsia="vi-VN"/>
-        </w:rPr>
-        <w:t xml:space="preserve">3.2. Giao diện cho </w:t>
-      </w:r>
-      <w:r>
-        <w:rPr>
-          <w:rFonts w:cs="Times New Roman"/>
-          <w:sz w:val="26"/>
-          <w:szCs w:val="26"/>
-          <w:lang w:eastAsia="vi-VN"/>
-        </w:rPr>
-        <w:t>Admin</w:t>
-      </w:r>
-    </w:p>
-    <w:p>
-      <w:pPr>
-        <w:rPr>
-          <w:rFonts w:cs="Times New Roman"/>
-          <w:sz w:val="26"/>
-          <w:szCs w:val="26"/>
-          <w:lang w:eastAsia="vi-VN"/>
-        </w:rPr>
-      </w:pPr>
-      <w:r>
-        <w:rPr>
-          <w:rFonts w:cs="Times New Roman"/>
-          <w:sz w:val="26"/>
-          <w:szCs w:val="26"/>
-          <w:lang w:eastAsia="vi-VN"/>
-        </w:rPr>
-        <w:t>3.2.1. Giao diện đăng nhập</w:t>
-      </w:r>
-    </w:p>
-    <w:p>
-      <w:pPr>
-        <w:rPr>
-          <w:rFonts w:cs="Times New Roman"/>
-          <w:sz w:val="26"/>
-          <w:szCs w:val="26"/>
-          <w:lang w:eastAsia="vi-VN"/>
-        </w:rPr>
-      </w:pPr>
-      <w:r>
-        <w:rPr>
-          <w:rFonts w:cs="Times New Roman"/>
           <w:noProof/>
-          <w:sz w:val="26"/>
-          <w:szCs w:val="26"/>
-          <w:lang w:eastAsia="vi-VN"/>
-        </w:rPr>
-        <w:lastRenderedPageBreak/>
+        </w:rPr>
         <w:drawing>
-          <wp:inline distT="0" distB="0" distL="0" distR="0" wp14:anchorId="3AE5586E" wp14:editId="0B7E590B">
-            <wp:extent cx="5943521" cy="2266121"/>
-            <wp:effectExtent l="0" t="0" r="635" b="1270"/>
-            <wp:docPr id="48" name="Picture 48"/>
+          <wp:inline distT="0" distB="0" distL="0" distR="0" wp14:anchorId="71151552" wp14:editId="5ECC8AB0">
+            <wp:extent cx="5972175" cy="3479800"/>
+            <wp:effectExtent l="0" t="0" r="9525" b="6350"/>
+            <wp:docPr id="31" name="Picture 31"/>
             <wp:cNvGraphicFramePr>
               <a:graphicFrameLocks xmlns:a="http://schemas.openxmlformats.org/drawingml/2006/main" noChangeAspect="1"/>
             </wp:cNvGraphicFramePr>
@@ -18494,7 +18298,7 @@
                   <pic:spPr>
                     <a:xfrm>
                       <a:off x="0" y="0"/>
-                      <a:ext cx="5972015" cy="2276985"/>
+                      <a:ext cx="5972175" cy="3479800"/>
                     </a:xfrm>
                     <a:prstGeom prst="rect">
                       <a:avLst/>
@@ -18577,18 +18381,95 @@
           <w:szCs w:val="26"/>
           <w:lang w:eastAsia="vi-VN"/>
         </w:rPr>
-        <w:t>3.2.2. Giao diện trang chủ</w:t>
-      </w:r>
-    </w:p>
-    <w:p>
-      <w:pPr>
+        <w:t xml:space="preserve">3.2.2. Giao diện </w:t>
+      </w:r>
+      <w:r>
         <w:rPr>
           <w:rFonts w:cs="Times New Roman"/>
           <w:sz w:val="26"/>
           <w:szCs w:val="26"/>
           <w:lang w:eastAsia="vi-VN"/>
         </w:rPr>
-      </w:pPr>
+        <w:t>quản lý sản phẩm</w:t>
+      </w:r>
+    </w:p>
+    <w:p>
+      <w:pPr>
+        <w:rPr>
+          <w:rFonts w:cs="Times New Roman"/>
+          <w:sz w:val="26"/>
+          <w:szCs w:val="26"/>
+          <w:lang w:eastAsia="vi-VN"/>
+        </w:rPr>
+      </w:pPr>
+      <w:r>
+        <w:rPr>
+          <w:rFonts w:cs="Times New Roman"/>
+          <w:sz w:val="26"/>
+          <w:szCs w:val="26"/>
+          <w:lang w:eastAsia="vi-VN"/>
+        </w:rPr>
+        <w:lastRenderedPageBreak/>
+        <w:tab/>
+      </w:r>
+      <w:r>
+        <w:rPr>
+          <w:rFonts w:cs="Times New Roman"/>
+          <w:sz w:val="26"/>
+          <w:szCs w:val="26"/>
+          <w:lang w:eastAsia="vi-VN"/>
+        </w:rPr>
+        <w:tab/>
+      </w:r>
+      <w:r>
+        <w:rPr>
+          <w:rFonts w:cs="Times New Roman"/>
+          <w:sz w:val="26"/>
+          <w:szCs w:val="26"/>
+          <w:lang w:eastAsia="vi-VN"/>
+        </w:rPr>
+        <w:tab/>
+      </w:r>
+      <w:r>
+        <w:rPr>
+          <w:noProof/>
+        </w:rPr>
+        <w:drawing>
+          <wp:inline distT="0" distB="0" distL="0" distR="0" wp14:anchorId="21113794" wp14:editId="3D9B445B">
+            <wp:extent cx="5972175" cy="3144520"/>
+            <wp:effectExtent l="0" t="0" r="9525" b="0"/>
+            <wp:docPr id="32" name="Picture 32"/>
+            <wp:cNvGraphicFramePr>
+              <a:graphicFrameLocks xmlns:a="http://schemas.openxmlformats.org/drawingml/2006/main" noChangeAspect="1"/>
+            </wp:cNvGraphicFramePr>
+            <a:graphic xmlns:a="http://schemas.openxmlformats.org/drawingml/2006/main">
+              <a:graphicData uri="http://schemas.openxmlformats.org/drawingml/2006/picture">
+                <pic:pic xmlns:pic="http://schemas.openxmlformats.org/drawingml/2006/picture">
+                  <pic:nvPicPr>
+                    <pic:cNvPr id="1" name=""/>
+                    <pic:cNvPicPr/>
+                  </pic:nvPicPr>
+                  <pic:blipFill>
+                    <a:blip r:embed="rId22"/>
+                    <a:stretch>
+                      <a:fillRect/>
+                    </a:stretch>
+                  </pic:blipFill>
+                  <pic:spPr>
+                    <a:xfrm>
+                      <a:off x="0" y="0"/>
+                      <a:ext cx="5972175" cy="3144520"/>
+                    </a:xfrm>
+                    <a:prstGeom prst="rect">
+                      <a:avLst/>
+                    </a:prstGeom>
+                  </pic:spPr>
+                </pic:pic>
+              </a:graphicData>
+            </a:graphic>
+          </wp:inline>
+        </w:drawing>
+      </w:r>
     </w:p>
     <w:p>
       <w:pPr>
@@ -18641,61 +18522,9 @@
           <w:szCs w:val="26"/>
           <w:lang w:eastAsia="vi-VN"/>
         </w:rPr>
-        <w:t>Giao diện trang chủ cho quản lý</w:t>
-      </w:r>
-    </w:p>
-    <w:p>
-      <w:pPr>
-        <w:rPr>
-          <w:rFonts w:cs="Times New Roman"/>
-          <w:sz w:val="26"/>
-          <w:szCs w:val="26"/>
-          <w:lang w:eastAsia="vi-VN"/>
-        </w:rPr>
-      </w:pPr>
-    </w:p>
-    <w:p>
-      <w:pPr>
-        <w:rPr>
-          <w:rFonts w:cs="Times New Roman"/>
-          <w:sz w:val="26"/>
-          <w:szCs w:val="26"/>
-          <w:lang w:eastAsia="vi-VN"/>
-        </w:rPr>
-      </w:pPr>
-    </w:p>
-    <w:p>
-      <w:pPr>
-        <w:rPr>
-          <w:rFonts w:cs="Times New Roman"/>
-          <w:sz w:val="26"/>
-          <w:szCs w:val="26"/>
-          <w:lang w:eastAsia="vi-VN"/>
-        </w:rPr>
-      </w:pPr>
-      <w:r>
-        <w:rPr>
-          <w:rFonts w:cs="Times New Roman"/>
-          <w:sz w:val="26"/>
-          <w:szCs w:val="26"/>
-          <w:lang w:eastAsia="vi-VN"/>
-        </w:rPr>
-        <w:t>3.2.3. Giao diện quản lý sản phẩm</w:t>
-      </w:r>
-    </w:p>
-    <w:p>
-      <w:pPr>
-        <w:rPr>
-          <w:rFonts w:cs="Times New Roman"/>
-          <w:sz w:val="26"/>
-          <w:szCs w:val="26"/>
-          <w:lang w:eastAsia="vi-VN"/>
-        </w:rPr>
-      </w:pPr>
-    </w:p>
-    <w:p>
-      <w:pPr>
-        <w:jc w:val="center"/>
+        <w:t xml:space="preserve">Giao diện </w:t>
+      </w:r>
+      <w:r>
         <w:rPr>
           <w:rFonts w:cs="Times New Roman"/>
           <w:i/>
@@ -18704,17 +18533,132 @@
           <w:szCs w:val="26"/>
           <w:lang w:eastAsia="vi-VN"/>
         </w:rPr>
-      </w:pPr>
-      <w:r>
+        <w:t>quản lý sản phẩm</w:t>
+      </w:r>
+    </w:p>
+    <w:p>
+      <w:pPr>
+        <w:rPr>
+          <w:rFonts w:cs="Times New Roman"/>
+          <w:sz w:val="26"/>
+          <w:szCs w:val="26"/>
+          <w:lang w:eastAsia="vi-VN"/>
+        </w:rPr>
+      </w:pPr>
+    </w:p>
+    <w:p>
+      <w:pPr>
+        <w:rPr>
+          <w:rFonts w:cs="Times New Roman"/>
+          <w:sz w:val="26"/>
+          <w:szCs w:val="26"/>
+          <w:lang w:eastAsia="vi-VN"/>
+        </w:rPr>
+      </w:pPr>
+    </w:p>
+    <w:p>
+      <w:pPr>
+        <w:rPr>
+          <w:rFonts w:cs="Times New Roman"/>
+          <w:sz w:val="26"/>
+          <w:szCs w:val="26"/>
+          <w:lang w:eastAsia="vi-VN"/>
+        </w:rPr>
+      </w:pPr>
+      <w:r>
+        <w:rPr>
+          <w:rFonts w:cs="Times New Roman"/>
+          <w:sz w:val="26"/>
+          <w:szCs w:val="26"/>
+          <w:lang w:eastAsia="vi-VN"/>
+        </w:rPr>
+        <w:t xml:space="preserve">3.2.3. Giao diện </w:t>
+      </w:r>
+      <w:r>
+        <w:rPr>
+          <w:rFonts w:cs="Times New Roman"/>
+          <w:sz w:val="26"/>
+          <w:szCs w:val="26"/>
+          <w:lang w:eastAsia="vi-VN"/>
+        </w:rPr>
+        <w:t>thêm sản phẩm</w:t>
+      </w:r>
+    </w:p>
+    <w:p>
+      <w:pPr>
+        <w:rPr>
+          <w:rFonts w:cs="Times New Roman"/>
+          <w:sz w:val="26"/>
+          <w:szCs w:val="26"/>
+          <w:lang w:eastAsia="vi-VN"/>
+        </w:rPr>
+      </w:pPr>
+      <w:r>
+        <w:rPr>
+          <w:rFonts w:cs="Times New Roman"/>
+          <w:sz w:val="26"/>
+          <w:szCs w:val="26"/>
+          <w:lang w:eastAsia="vi-VN"/>
+        </w:rPr>
+        <w:drawing>
+          <wp:inline distT="0" distB="0" distL="0" distR="0" wp14:anchorId="1F259D77" wp14:editId="67D7AC1D">
+            <wp:extent cx="5972175" cy="3164205"/>
+            <wp:effectExtent l="0" t="0" r="9525" b="0"/>
+            <wp:docPr id="37" name="Picture 37"/>
+            <wp:cNvGraphicFramePr>
+              <a:graphicFrameLocks xmlns:a="http://schemas.openxmlformats.org/drawingml/2006/main" noChangeAspect="1"/>
+            </wp:cNvGraphicFramePr>
+            <a:graphic xmlns:a="http://schemas.openxmlformats.org/drawingml/2006/main">
+              <a:graphicData uri="http://schemas.openxmlformats.org/drawingml/2006/picture">
+                <pic:pic xmlns:pic="http://schemas.openxmlformats.org/drawingml/2006/picture">
+                  <pic:nvPicPr>
+                    <pic:cNvPr id="1" name=""/>
+                    <pic:cNvPicPr/>
+                  </pic:nvPicPr>
+                  <pic:blipFill>
+                    <a:blip r:embed="rId23"/>
+                    <a:stretch>
+                      <a:fillRect/>
+                    </a:stretch>
+                  </pic:blipFill>
+                  <pic:spPr>
+                    <a:xfrm>
+                      <a:off x="0" y="0"/>
+                      <a:ext cx="5972175" cy="3164205"/>
+                    </a:xfrm>
+                    <a:prstGeom prst="rect">
+                      <a:avLst/>
+                    </a:prstGeom>
+                  </pic:spPr>
+                </pic:pic>
+              </a:graphicData>
+            </a:graphic>
+          </wp:inline>
+        </w:drawing>
+      </w:r>
+    </w:p>
+    <w:p>
+      <w:pPr>
+        <w:rPr>
+          <w:rFonts w:cs="Times New Roman"/>
+          <w:sz w:val="26"/>
+          <w:szCs w:val="26"/>
+          <w:lang w:eastAsia="vi-VN"/>
+        </w:rPr>
+      </w:pPr>
+    </w:p>
+    <w:p>
+      <w:pPr>
+        <w:jc w:val="center"/>
         <w:rPr>
           <w:rFonts w:cs="Times New Roman"/>
           <w:i/>
           <w:iCs/>
           <w:sz w:val="26"/>
           <w:szCs w:val="26"/>
-        </w:rPr>
-        <w:t xml:space="preserve">Hình 3.14: </w:t>
-      </w:r>
+          <w:lang w:eastAsia="vi-VN"/>
+        </w:rPr>
+      </w:pPr>
       <w:r>
         <w:rPr>
           <w:rFonts w:cs="Times New Roman"/>
@@ -18722,43 +18666,11 @@
           <w:iCs/>
           <w:sz w:val="26"/>
           <w:szCs w:val="26"/>
-          <w:lang w:eastAsia="vi-VN"/>
-        </w:rPr>
-        <w:t>Giao diện quản lý sản phẩm</w:t>
-      </w:r>
-    </w:p>
-    <w:p>
-      <w:pPr>
-        <w:rPr>
-          <w:rFonts w:cs="Times New Roman"/>
-          <w:sz w:val="26"/>
-          <w:szCs w:val="26"/>
-          <w:lang w:eastAsia="vi-VN"/>
-        </w:rPr>
-      </w:pPr>
-      <w:r>
-        <w:rPr>
-          <w:rFonts w:cs="Times New Roman"/>
-          <w:sz w:val="26"/>
-          <w:szCs w:val="26"/>
-          <w:lang w:eastAsia="vi-VN"/>
-        </w:rPr>
-        <w:t>3.2.4. Giao diện quản lý danh mục sản phẩm</w:t>
-      </w:r>
-    </w:p>
-    <w:p>
-      <w:pPr>
-        <w:rPr>
-          <w:rFonts w:cs="Times New Roman"/>
-          <w:sz w:val="26"/>
-          <w:szCs w:val="26"/>
-          <w:lang w:eastAsia="vi-VN"/>
-        </w:rPr>
-      </w:pPr>
-    </w:p>
-    <w:p>
-      <w:pPr>
-        <w:jc w:val="center"/>
+        </w:rPr>
+        <w:lastRenderedPageBreak/>
+        <w:t xml:space="preserve">Hình 3.14: </w:t>
+      </w:r>
+      <w:r>
         <w:rPr>
           <w:rFonts w:cs="Times New Roman"/>
           <w:i/>
@@ -18767,7 +18679,8 @@
           <w:szCs w:val="26"/>
           <w:lang w:eastAsia="vi-VN"/>
         </w:rPr>
-      </w:pPr>
+        <w:t xml:space="preserve">Giao diện </w:t>
+      </w:r>
       <w:r>
         <w:rPr>
           <w:rFonts w:cs="Times New Roman"/>
@@ -18775,8 +18688,9 @@
           <w:iCs/>
           <w:sz w:val="26"/>
           <w:szCs w:val="26"/>
-        </w:rPr>
-        <w:t xml:space="preserve">Hình 3.15: </w:t>
+          <w:lang w:eastAsia="vi-VN"/>
+        </w:rPr>
+        <w:t>thêm</w:t>
       </w:r>
       <w:r>
         <w:rPr>
@@ -18787,7 +18701,133 @@
           <w:szCs w:val="26"/>
           <w:lang w:eastAsia="vi-VN"/>
         </w:rPr>
-        <w:t>Giao diện quản lý danh mục sản phẩm</w:t>
+        <w:t xml:space="preserve"> sản phẩm</w:t>
+      </w:r>
+    </w:p>
+    <w:p>
+      <w:pPr>
+        <w:rPr>
+          <w:rFonts w:cs="Times New Roman"/>
+          <w:sz w:val="26"/>
+          <w:szCs w:val="26"/>
+          <w:lang w:eastAsia="vi-VN"/>
+        </w:rPr>
+      </w:pPr>
+      <w:r>
+        <w:rPr>
+          <w:rFonts w:cs="Times New Roman"/>
+          <w:sz w:val="26"/>
+          <w:szCs w:val="26"/>
+          <w:lang w:eastAsia="vi-VN"/>
+        </w:rPr>
+        <w:t xml:space="preserve">3.2.4. Giao diện </w:t>
+      </w:r>
+      <w:r>
+        <w:rPr>
+          <w:rFonts w:cs="Times New Roman"/>
+          <w:sz w:val="26"/>
+          <w:szCs w:val="26"/>
+          <w:lang w:eastAsia="vi-VN"/>
+        </w:rPr>
+        <w:t>chỉnh sửa sản phẩm</w:t>
+      </w:r>
+    </w:p>
+    <w:p>
+      <w:pPr>
+        <w:rPr>
+          <w:rFonts w:cs="Times New Roman"/>
+          <w:sz w:val="26"/>
+          <w:szCs w:val="26"/>
+          <w:lang w:eastAsia="vi-VN"/>
+        </w:rPr>
+      </w:pPr>
+      <w:r>
+        <w:rPr>
+          <w:rFonts w:cs="Times New Roman"/>
+          <w:sz w:val="26"/>
+          <w:szCs w:val="26"/>
+          <w:lang w:eastAsia="vi-VN"/>
+        </w:rPr>
+        <w:drawing>
+          <wp:inline distT="0" distB="0" distL="0" distR="0" wp14:anchorId="35C4CADF" wp14:editId="647CC81F">
+            <wp:extent cx="5972175" cy="3498850"/>
+            <wp:effectExtent l="0" t="0" r="9525" b="6350"/>
+            <wp:docPr id="38" name="Picture 38"/>
+            <wp:cNvGraphicFramePr>
+              <a:graphicFrameLocks xmlns:a="http://schemas.openxmlformats.org/drawingml/2006/main" noChangeAspect="1"/>
+            </wp:cNvGraphicFramePr>
+            <a:graphic xmlns:a="http://schemas.openxmlformats.org/drawingml/2006/main">
+              <a:graphicData uri="http://schemas.openxmlformats.org/drawingml/2006/picture">
+                <pic:pic xmlns:pic="http://schemas.openxmlformats.org/drawingml/2006/picture">
+                  <pic:nvPicPr>
+                    <pic:cNvPr id="1" name=""/>
+                    <pic:cNvPicPr/>
+                  </pic:nvPicPr>
+                  <pic:blipFill>
+                    <a:blip r:embed="rId24"/>
+                    <a:stretch>
+                      <a:fillRect/>
+                    </a:stretch>
+                  </pic:blipFill>
+                  <pic:spPr>
+                    <a:xfrm>
+                      <a:off x="0" y="0"/>
+                      <a:ext cx="5972175" cy="3498850"/>
+                    </a:xfrm>
+                    <a:prstGeom prst="rect">
+                      <a:avLst/>
+                    </a:prstGeom>
+                  </pic:spPr>
+                </pic:pic>
+              </a:graphicData>
+            </a:graphic>
+          </wp:inline>
+        </w:drawing>
+      </w:r>
+    </w:p>
+    <w:p>
+      <w:pPr>
+        <w:jc w:val="center"/>
+        <w:rPr>
+          <w:rFonts w:cs="Times New Roman"/>
+          <w:i/>
+          <w:iCs/>
+          <w:sz w:val="26"/>
+          <w:szCs w:val="26"/>
+          <w:lang w:eastAsia="vi-VN"/>
+        </w:rPr>
+      </w:pPr>
+      <w:r>
+        <w:rPr>
+          <w:rFonts w:cs="Times New Roman"/>
+          <w:i/>
+          <w:iCs/>
+          <w:sz w:val="26"/>
+          <w:szCs w:val="26"/>
+        </w:rPr>
+        <w:t xml:space="preserve">Hình 3.15: </w:t>
+      </w:r>
+      <w:r>
+        <w:rPr>
+          <w:rFonts w:cs="Times New Roman"/>
+          <w:i/>
+          <w:iCs/>
+          <w:sz w:val="26"/>
+          <w:szCs w:val="26"/>
+          <w:lang w:eastAsia="vi-VN"/>
+        </w:rPr>
+        <w:t>Giao diệ</w:t>
+      </w:r>
+      <w:r>
+        <w:rPr>
+          <w:rFonts w:cs="Times New Roman"/>
+          <w:i/>
+          <w:iCs/>
+          <w:sz w:val="26"/>
+          <w:szCs w:val="26"/>
+          <w:lang w:eastAsia="vi-VN"/>
+        </w:rPr>
+        <w:t>n chỉnh sửa sản phẩm</w:t>
       </w:r>
       <w:r>
         <w:rPr>
@@ -19591,7 +19631,7 @@
         </w:rPr>
         <w:t xml:space="preserve">) </w:t>
       </w:r>
-      <w:hyperlink r:id="rId22" w:history="1">
+      <w:hyperlink r:id="rId25" w:history="1">
         <w:r>
           <w:rPr>
             <w:rStyle w:val="Hyperlink"/>
@@ -19648,7 +19688,7 @@
         </w:rPr>
         <w:t xml:space="preserve">) </w:t>
       </w:r>
-      <w:hyperlink r:id="rId23" w:history="1">
+      <w:hyperlink r:id="rId26" w:history="1">
         <w:r>
           <w:rPr>
             <w:rStyle w:val="Hyperlink"/>
@@ -19706,7 +19746,7 @@
         </w:rPr>
         <w:t xml:space="preserve">) </w:t>
       </w:r>
-      <w:hyperlink r:id="rId24" w:history="1">
+      <w:hyperlink r:id="rId27" w:history="1">
         <w:r>
           <w:rPr>
             <w:rStyle w:val="Hyperlink"/>
@@ -19754,7 +19794,7 @@
         </w:rPr>
         <w:t>)</w:t>
       </w:r>
-      <w:hyperlink r:id="rId25" w:history="1">
+      <w:hyperlink r:id="rId28" w:history="1">
         <w:r>
           <w:rPr>
             <w:rStyle w:val="Hyperlink"/>
@@ -19975,7 +20015,7 @@
       </w:pPr>
     </w:p>
     <w:sectPr>
-      <w:footerReference w:type="default" r:id="rId26"/>
+      <w:footerReference w:type="default" r:id="rId29"/>
       <w:pgSz w:w="12240" w:h="15840"/>
       <w:pgMar w:top="1134" w:right="1134" w:bottom="1134" w:left="1701" w:header="720" w:footer="720" w:gutter="0"/>
       <w:pgNumType w:start="0"/>
@@ -27725,205 +27765,205 @@
       </w:rPr>
     </w:lvl>
   </w:abstractNum>
-  <w:num w:numId="1">
+  <w:num w:numId="1" w16cid:durableId="1482113658">
     <w:abstractNumId w:val="0"/>
   </w:num>
-  <w:num w:numId="2">
+  <w:num w:numId="2" w16cid:durableId="2117434845">
     <w:abstractNumId w:val="12"/>
   </w:num>
-  <w:num w:numId="3">
+  <w:num w:numId="3" w16cid:durableId="914625696">
     <w:abstractNumId w:val="8"/>
   </w:num>
-  <w:num w:numId="4">
+  <w:num w:numId="4" w16cid:durableId="2032414141">
     <w:abstractNumId w:val="62"/>
   </w:num>
-  <w:num w:numId="5">
+  <w:num w:numId="5" w16cid:durableId="2025856591">
     <w:abstractNumId w:val="65"/>
   </w:num>
-  <w:num w:numId="6">
+  <w:num w:numId="6" w16cid:durableId="767894973">
     <w:abstractNumId w:val="61"/>
   </w:num>
-  <w:num w:numId="7">
+  <w:num w:numId="7" w16cid:durableId="140536059">
     <w:abstractNumId w:val="44"/>
   </w:num>
-  <w:num w:numId="8">
+  <w:num w:numId="8" w16cid:durableId="656809419">
     <w:abstractNumId w:val="33"/>
   </w:num>
-  <w:num w:numId="9">
+  <w:num w:numId="9" w16cid:durableId="1938564318">
     <w:abstractNumId w:val="23"/>
   </w:num>
-  <w:num w:numId="10">
+  <w:num w:numId="10" w16cid:durableId="291598036">
     <w:abstractNumId w:val="51"/>
   </w:num>
-  <w:num w:numId="11">
+  <w:num w:numId="11" w16cid:durableId="2137942176">
     <w:abstractNumId w:val="48"/>
   </w:num>
-  <w:num w:numId="12">
+  <w:num w:numId="12" w16cid:durableId="1859199996">
     <w:abstractNumId w:val="13"/>
   </w:num>
-  <w:num w:numId="13">
+  <w:num w:numId="13" w16cid:durableId="1059398518">
     <w:abstractNumId w:val="28"/>
   </w:num>
-  <w:num w:numId="14">
+  <w:num w:numId="14" w16cid:durableId="2147239511">
     <w:abstractNumId w:val="6"/>
   </w:num>
-  <w:num w:numId="15">
+  <w:num w:numId="15" w16cid:durableId="2084835378">
     <w:abstractNumId w:val="64"/>
   </w:num>
-  <w:num w:numId="16">
+  <w:num w:numId="16" w16cid:durableId="739448347">
     <w:abstractNumId w:val="32"/>
   </w:num>
-  <w:num w:numId="17">
+  <w:num w:numId="17" w16cid:durableId="486364609">
     <w:abstractNumId w:val="30"/>
   </w:num>
-  <w:num w:numId="18">
+  <w:num w:numId="18" w16cid:durableId="718943464">
     <w:abstractNumId w:val="24"/>
   </w:num>
-  <w:num w:numId="19">
+  <w:num w:numId="19" w16cid:durableId="1133600994">
     <w:abstractNumId w:val="21"/>
   </w:num>
-  <w:num w:numId="20">
+  <w:num w:numId="20" w16cid:durableId="631324191">
     <w:abstractNumId w:val="31"/>
   </w:num>
-  <w:num w:numId="21">
+  <w:num w:numId="21" w16cid:durableId="783768032">
     <w:abstractNumId w:val="14"/>
   </w:num>
-  <w:num w:numId="22">
+  <w:num w:numId="22" w16cid:durableId="594049070">
     <w:abstractNumId w:val="40"/>
   </w:num>
-  <w:num w:numId="23">
+  <w:num w:numId="23" w16cid:durableId="282999708">
     <w:abstractNumId w:val="52"/>
   </w:num>
-  <w:num w:numId="24">
+  <w:num w:numId="24" w16cid:durableId="249388082">
     <w:abstractNumId w:val="43"/>
   </w:num>
-  <w:num w:numId="25">
+  <w:num w:numId="25" w16cid:durableId="668094885">
     <w:abstractNumId w:val="46"/>
   </w:num>
-  <w:num w:numId="26">
+  <w:num w:numId="26" w16cid:durableId="350182179">
     <w:abstractNumId w:val="1"/>
   </w:num>
-  <w:num w:numId="27">
+  <w:num w:numId="27" w16cid:durableId="373844557">
     <w:abstractNumId w:val="2"/>
   </w:num>
-  <w:num w:numId="28">
+  <w:num w:numId="28" w16cid:durableId="2011787719">
     <w:abstractNumId w:val="26"/>
   </w:num>
-  <w:num w:numId="29">
+  <w:num w:numId="29" w16cid:durableId="103617840">
     <w:abstractNumId w:val="37"/>
   </w:num>
-  <w:num w:numId="30">
+  <w:num w:numId="30" w16cid:durableId="673648112">
     <w:abstractNumId w:val="4"/>
   </w:num>
-  <w:num w:numId="31">
+  <w:num w:numId="31" w16cid:durableId="1388528324">
     <w:abstractNumId w:val="60"/>
   </w:num>
-  <w:num w:numId="32">
+  <w:num w:numId="32" w16cid:durableId="89274875">
     <w:abstractNumId w:val="53"/>
   </w:num>
-  <w:num w:numId="33">
+  <w:num w:numId="33" w16cid:durableId="1605264107">
     <w:abstractNumId w:val="45"/>
   </w:num>
-  <w:num w:numId="34">
+  <w:num w:numId="34" w16cid:durableId="1066224186">
     <w:abstractNumId w:val="5"/>
   </w:num>
-  <w:num w:numId="35">
+  <w:num w:numId="35" w16cid:durableId="213154175">
     <w:abstractNumId w:val="49"/>
   </w:num>
-  <w:num w:numId="36">
+  <w:num w:numId="36" w16cid:durableId="384839354">
     <w:abstractNumId w:val="11"/>
   </w:num>
-  <w:num w:numId="37">
+  <w:num w:numId="37" w16cid:durableId="875385129">
     <w:abstractNumId w:val="36"/>
   </w:num>
-  <w:num w:numId="38">
+  <w:num w:numId="38" w16cid:durableId="1788546139">
     <w:abstractNumId w:val="38"/>
   </w:num>
-  <w:num w:numId="39">
+  <w:num w:numId="39" w16cid:durableId="154956907">
     <w:abstractNumId w:val="10"/>
   </w:num>
-  <w:num w:numId="40">
+  <w:num w:numId="40" w16cid:durableId="334573834">
     <w:abstractNumId w:val="17"/>
   </w:num>
-  <w:num w:numId="41">
+  <w:num w:numId="41" w16cid:durableId="236326145">
     <w:abstractNumId w:val="29"/>
   </w:num>
-  <w:num w:numId="42">
+  <w:num w:numId="42" w16cid:durableId="738670352">
     <w:abstractNumId w:val="7"/>
   </w:num>
-  <w:num w:numId="43">
+  <w:num w:numId="43" w16cid:durableId="1444373876">
     <w:abstractNumId w:val="20"/>
   </w:num>
-  <w:num w:numId="44">
+  <w:num w:numId="44" w16cid:durableId="1594899">
     <w:abstractNumId w:val="41"/>
   </w:num>
-  <w:num w:numId="45">
+  <w:num w:numId="45" w16cid:durableId="1325669554">
     <w:abstractNumId w:val="35"/>
   </w:num>
-  <w:num w:numId="46">
+  <w:num w:numId="46" w16cid:durableId="1603878081">
     <w:abstractNumId w:val="34"/>
   </w:num>
-  <w:num w:numId="47">
+  <w:num w:numId="47" w16cid:durableId="836726738">
     <w:abstractNumId w:val="54"/>
   </w:num>
-  <w:num w:numId="48">
+  <w:num w:numId="48" w16cid:durableId="1271357788">
     <w:abstractNumId w:val="16"/>
   </w:num>
-  <w:num w:numId="49">
+  <w:num w:numId="49" w16cid:durableId="1192650339">
     <w:abstractNumId w:val="15"/>
   </w:num>
-  <w:num w:numId="50">
+  <w:num w:numId="50" w16cid:durableId="406729613">
     <w:abstractNumId w:val="63"/>
   </w:num>
-  <w:num w:numId="51">
+  <w:num w:numId="51" w16cid:durableId="158690770">
     <w:abstractNumId w:val="18"/>
   </w:num>
-  <w:num w:numId="52">
+  <w:num w:numId="52" w16cid:durableId="1667898110">
     <w:abstractNumId w:val="58"/>
   </w:num>
-  <w:num w:numId="53">
+  <w:num w:numId="53" w16cid:durableId="1797603917">
     <w:abstractNumId w:val="42"/>
   </w:num>
-  <w:num w:numId="54">
+  <w:num w:numId="54" w16cid:durableId="590969734">
     <w:abstractNumId w:val="56"/>
   </w:num>
-  <w:num w:numId="55">
+  <w:num w:numId="55" w16cid:durableId="1211962208">
     <w:abstractNumId w:val="57"/>
   </w:num>
-  <w:num w:numId="56">
+  <w:num w:numId="56" w16cid:durableId="1330325844">
     <w:abstractNumId w:val="50"/>
   </w:num>
-  <w:num w:numId="57">
+  <w:num w:numId="57" w16cid:durableId="1088965462">
     <w:abstractNumId w:val="9"/>
   </w:num>
-  <w:num w:numId="58">
+  <w:num w:numId="58" w16cid:durableId="1221943415">
     <w:abstractNumId w:val="66"/>
   </w:num>
-  <w:num w:numId="59">
+  <w:num w:numId="59" w16cid:durableId="529145294">
     <w:abstractNumId w:val="25"/>
   </w:num>
-  <w:num w:numId="60">
+  <w:num w:numId="60" w16cid:durableId="1159615170">
     <w:abstractNumId w:val="39"/>
   </w:num>
-  <w:num w:numId="61">
+  <w:num w:numId="61" w16cid:durableId="1043212535">
     <w:abstractNumId w:val="55"/>
   </w:num>
-  <w:num w:numId="62">
+  <w:num w:numId="62" w16cid:durableId="987126215">
     <w:abstractNumId w:val="19"/>
   </w:num>
-  <w:num w:numId="63">
+  <w:num w:numId="63" w16cid:durableId="1676884458">
     <w:abstractNumId w:val="3"/>
   </w:num>
-  <w:num w:numId="64">
+  <w:num w:numId="64" w16cid:durableId="1371564396">
     <w:abstractNumId w:val="22"/>
   </w:num>
-  <w:num w:numId="65">
+  <w:num w:numId="65" w16cid:durableId="695037627">
     <w:abstractNumId w:val="27"/>
   </w:num>
-  <w:num w:numId="66">
+  <w:num w:numId="66" w16cid:durableId="1565406064">
     <w:abstractNumId w:val="47"/>
   </w:num>
-  <w:num w:numId="67">
+  <w:num w:numId="67" w16cid:durableId="1471023567">
     <w:abstractNumId w:val="59"/>
   </w:num>
   <w:numIdMacAtCleanup w:val="66"/>

</xml_diff>